<commit_message>
made deal or no deal
</commit_message>
<xml_diff>
--- a/Project 1/Documents/ExtraCredit.docx
+++ b/Project 1/Documents/ExtraCredit.docx
@@ -103,23 +103,7 @@
           <w:sz w:val="24"/>
           <w:szCs w:val="24"/>
         </w:rPr>
-        <w:t>Manual for all of the other program</w:t>
-      </w:r>
-      <w:r>
-        <w:rPr>
-          <w:rFonts w:ascii="Roboto" w:hAnsi="Roboto"/>
-          <w:sz w:val="24"/>
-          <w:szCs w:val="24"/>
-        </w:rPr>
-        <w:t>s</w:t>
-      </w:r>
-      <w:r>
-        <w:rPr>
-          <w:rFonts w:ascii="Roboto" w:hAnsi="Roboto"/>
-          <w:sz w:val="24"/>
-          <w:szCs w:val="24"/>
-        </w:rPr>
-        <w:t xml:space="preserve"> </w:t>
+        <w:t xml:space="preserve">Manual for all of the other programs </w:t>
       </w:r>
     </w:p>
     <w:p>
@@ -211,39 +195,7 @@
           <w:sz w:val="24"/>
           <w:szCs w:val="24"/>
         </w:rPr>
-        <w:t xml:space="preserve">PokemonGame: Pokemon with </w:t>
-      </w:r>
-      <w:r>
-        <w:rPr>
-          <w:rFonts w:ascii="Roboto" w:hAnsi="Roboto"/>
-          <w:sz w:val="24"/>
-          <w:szCs w:val="24"/>
-        </w:rPr>
-        <w:t>s</w:t>
-      </w:r>
-      <w:r>
-        <w:rPr>
-          <w:rFonts w:ascii="Roboto" w:hAnsi="Roboto"/>
-          <w:sz w:val="24"/>
-          <w:szCs w:val="24"/>
-        </w:rPr>
-        <w:t>pecial abilitie</w:t>
-      </w:r>
-      <w:r>
-        <w:rPr>
-          <w:rFonts w:ascii="Roboto" w:hAnsi="Roboto"/>
-          <w:sz w:val="24"/>
-          <w:szCs w:val="24"/>
-        </w:rPr>
-        <w:t>s</w:t>
-      </w:r>
-      <w:r>
-        <w:rPr>
-          <w:rFonts w:ascii="Roboto" w:hAnsi="Roboto"/>
-          <w:sz w:val="24"/>
-          <w:szCs w:val="24"/>
-        </w:rPr>
-        <w:t xml:space="preserve"> </w:t>
+        <w:t xml:space="preserve">PokemonGame: Pokemon with special abilities </w:t>
       </w:r>
       <w:r>
         <w:rPr>
@@ -328,6 +280,28 @@
           <w:szCs w:val="24"/>
         </w:rPr>
         <w:t>PokemonGame Manual: UML Diagram</w:t>
+      </w:r>
+    </w:p>
+    <w:p>
+      <w:pPr>
+        <w:pStyle w:val="ListParagraph"/>
+        <w:numPr>
+          <w:ilvl w:val="0"/>
+          <w:numId w:val="1"/>
+        </w:numPr>
+        <w:rPr>
+          <w:rFonts w:ascii="Roboto" w:hAnsi="Roboto"/>
+          <w:sz w:val="24"/>
+          <w:szCs w:val="24"/>
+        </w:rPr>
+      </w:pPr>
+      <w:r>
+        <w:rPr>
+          <w:rFonts w:ascii="Roboto" w:hAnsi="Roboto"/>
+          <w:sz w:val="24"/>
+          <w:szCs w:val="24"/>
+        </w:rPr>
+        <w:t>DealOrNoDeal Program</w:t>
       </w:r>
     </w:p>
     <w:sectPr>
@@ -1064,6 +1038,7 @@
   <w:style w:type="character" w:default="1" w:styleId="DefaultParagraphFont">
     <w:name w:val="Default Paragraph Font"/>
     <w:uiPriority w:val="1"/>
+    <w:semiHidden/>
     <w:unhideWhenUsed/>
   </w:style>
   <w:style w:type="table" w:default="1" w:styleId="TableNormal">

</xml_diff>